<commit_message>
Wrote 2nd draft for (4.2 Hardware Interfaces)
</commit_message>
<xml_diff>
--- a/SRS_document/Drafts/4_External_Interface_Requirements/4.2_Hardware_Interfaces.docx
+++ b/SRS_document/Drafts/4_External_Interface_Requirements/4.2_Hardware_Interfaces.docx
@@ -34,15 +34,7 @@
     </w:p>
     <w:p>
       <w:r>
-        <w:t xml:space="preserve">The </w:t>
-      </w:r>
-      <w:proofErr w:type="spellStart"/>
-      <w:r>
-        <w:t>Syarti</w:t>
-      </w:r>
-      <w:proofErr w:type="spellEnd"/>
-      <w:r>
-        <w:t xml:space="preserve"> system does not require interaction with any specialized external hardware. It is a purely front-end, browser-based application designed to run on standard client devices.</w:t>
+        <w:t>The Syarti system does not require interaction with any specialized external hardware. It is a purely front-end, browser-based application designed to run on standard client devices.</w:t>
       </w:r>
     </w:p>
     <w:p>
@@ -75,6 +67,73 @@
         <w:t>, and there is currently no server-side infrastructure or backend processing.</w:t>
       </w:r>
     </w:p>
+    <w:p/>
+    <w:p>
+      <w:pPr>
+        <w:rPr>
+          <w:b/>
+          <w:bCs/>
+        </w:rPr>
+      </w:pPr>
+      <w:r>
+        <w:rPr>
+          <w:b/>
+          <w:bCs/>
+        </w:rPr>
+        <w:t>Draft 2: Slightly Descriptive (For academic readability)</w:t>
+      </w:r>
+    </w:p>
+    <w:p>
+      <w:pPr>
+        <w:rPr>
+          <w:b/>
+          <w:bCs/>
+        </w:rPr>
+      </w:pPr>
+      <w:r>
+        <w:rPr>
+          <w:b/>
+          <w:bCs/>
+        </w:rPr>
+        <w:t>4.2 Hardware Interfaces</w:t>
+      </w:r>
+    </w:p>
+    <w:p>
+      <w:r>
+        <w:t>This system does not interact with any specialized external hardware components such as sensors, POS devices, or peripheral input/output devices.</w:t>
+      </w:r>
+    </w:p>
+    <w:p>
+      <w:r>
+        <w:t xml:space="preserve">The application is a front-end-only solution, accessible via standard web browsers on </w:t>
+      </w:r>
+      <w:r>
+        <w:rPr>
+          <w:b/>
+          <w:bCs/>
+        </w:rPr>
+        <w:t>desktop computers, laptops, tablets, and smartphones</w:t>
+      </w:r>
+      <w:r>
+        <w:t>. No minimum hardware specifications are required beyond support for modern HTML5/CSS3 and JavaScript standards.</w:t>
+      </w:r>
+    </w:p>
+    <w:p>
+      <w:r>
+        <w:t xml:space="preserve">The system is hosted on </w:t>
+      </w:r>
+      <w:r>
+        <w:rPr>
+          <w:b/>
+          <w:bCs/>
+        </w:rPr>
+        <w:t>GitHub Pages</w:t>
+      </w:r>
+      <w:r>
+        <w:t>, utilizing static file hosting. There is no backend or database server in the current version.</w:t>
+      </w:r>
+    </w:p>
+    <w:p/>
     <w:p/>
     <w:sectPr>
       <w:pgSz w:w="11906" w:h="16838"/>

</xml_diff>

<commit_message>
Made desions regarding the 2 drafts via highlights
</commit_message>
<xml_diff>
--- a/SRS_document/Drafts/4_External_Interface_Requirements/4.2_Hardware_Interfaces.docx
+++ b/SRS_document/Drafts/4_External_Interface_Requirements/4.2_Hardware_Interfaces.docx
@@ -34,36 +34,81 @@
     </w:p>
     <w:p>
       <w:r>
-        <w:t>The Syarti system does not require interaction with any specialized external hardware. It is a purely front-end, browser-based application designed to run on standard client devices.</w:t>
+        <w:rPr>
+          <w:highlight w:val="yellow"/>
+        </w:rPr>
+        <w:t xml:space="preserve">The </w:t>
+      </w:r>
+      <w:proofErr w:type="spellStart"/>
+      <w:r>
+        <w:rPr>
+          <w:highlight w:val="yellow"/>
+        </w:rPr>
+        <w:t>Syarti</w:t>
+      </w:r>
+      <w:proofErr w:type="spellEnd"/>
+      <w:r>
+        <w:t xml:space="preserve"> </w:t>
+      </w:r>
+      <w:r>
+        <w:rPr>
+          <w:highlight w:val="green"/>
+        </w:rPr>
+        <w:t xml:space="preserve">system does not require interaction with any specialized external hardware. </w:t>
+      </w:r>
+      <w:r>
+        <w:rPr>
+          <w:highlight w:val="yellow"/>
+        </w:rPr>
+        <w:t>It is a purely front-end, browser-based application designed to run on standard client devices.</w:t>
       </w:r>
     </w:p>
     <w:p>
-      <w:r>
+      <w:pPr>
+        <w:rPr>
+          <w:highlight w:val="yellow"/>
+        </w:rPr>
+      </w:pPr>
+      <w:r>
+        <w:rPr>
+          <w:highlight w:val="yellow"/>
+        </w:rPr>
         <w:t xml:space="preserve">The system is accessible via modern </w:t>
       </w:r>
       <w:r>
         <w:rPr>
           <w:b/>
           <w:bCs/>
+          <w:highlight w:val="yellow"/>
         </w:rPr>
         <w:t>desktop and mobile web browsers</w:t>
       </w:r>
       <w:r>
+        <w:rPr>
+          <w:highlight w:val="yellow"/>
+        </w:rPr>
         <w:t>. It does not impose specific hardware requirements beyond the ability to access a modern web browser and internet connection.</w:t>
       </w:r>
     </w:p>
     <w:p>
       <w:r>
+        <w:rPr>
+          <w:highlight w:val="green"/>
+        </w:rPr>
         <w:t xml:space="preserve">The prototype is hosted on </w:t>
       </w:r>
       <w:r>
         <w:rPr>
           <w:b/>
           <w:bCs/>
+          <w:highlight w:val="green"/>
         </w:rPr>
         <w:t>GitHub Pages</w:t>
       </w:r>
       <w:r>
+        <w:rPr>
+          <w:highlight w:val="green"/>
+        </w:rPr>
         <w:t>, and there is currently no server-side infrastructure or backend processing.</w:t>
       </w:r>
     </w:p>
@@ -100,36 +145,53 @@
     </w:p>
     <w:p>
       <w:r>
+        <w:rPr>
+          <w:highlight w:val="red"/>
+        </w:rPr>
         <w:t>This system does not interact with any specialized external hardware components such as sensors, POS devices, or peripheral input/output devices.</w:t>
       </w:r>
     </w:p>
     <w:p>
       <w:r>
+        <w:rPr>
+          <w:highlight w:val="green"/>
+        </w:rPr>
         <w:t xml:space="preserve">The application is a front-end-only solution, accessible via standard web browsers on </w:t>
       </w:r>
       <w:r>
         <w:rPr>
           <w:b/>
           <w:bCs/>
+          <w:highlight w:val="green"/>
         </w:rPr>
         <w:t>desktop computers, laptops, tablets, and smartphones</w:t>
       </w:r>
       <w:r>
+        <w:rPr>
+          <w:highlight w:val="green"/>
+        </w:rPr>
         <w:t>. No minimum hardware specifications are required beyond support for modern HTML5/CSS3 and JavaScript standards.</w:t>
       </w:r>
     </w:p>
     <w:p>
       <w:r>
+        <w:rPr>
+          <w:highlight w:val="red"/>
+        </w:rPr>
         <w:t xml:space="preserve">The system is hosted on </w:t>
       </w:r>
       <w:r>
         <w:rPr>
           <w:b/>
           <w:bCs/>
+          <w:highlight w:val="red"/>
         </w:rPr>
         <w:t>GitHub Pages</w:t>
       </w:r>
       <w:r>
+        <w:rPr>
+          <w:highlight w:val="red"/>
+        </w:rPr>
         <w:t>, utilizing static file hosting. There is no backend or database server in the current version.</w:t>
       </w:r>
     </w:p>

</xml_diff>

<commit_message>
Deleted draft (2), Reviewed chosen draft (1) for (4.2 Hardware Interfaces)
</commit_message>
<xml_diff>
--- a/SRS_document/Drafts/4_External_Interface_Requirements/4.2_Hardware_Interfaces.docx
+++ b/SRS_document/Drafts/4_External_Interface_Requirements/4.2_Hardware_Interfaces.docx
@@ -93,91 +93,6 @@
         <w:t>, and there is currently no server-side infrastructure or backend processing.</w:t>
       </w:r>
     </w:p>
-    <w:p/>
-    <w:p>
-      <w:pPr>
-        <w:rPr>
-          <w:b/>
-          <w:bCs/>
-        </w:rPr>
-      </w:pPr>
-      <w:r>
-        <w:rPr>
-          <w:b/>
-          <w:bCs/>
-        </w:rPr>
-        <w:t>Draft 2: Slightly Descriptive (For academic readability)</w:t>
-      </w:r>
-    </w:p>
-    <w:p>
-      <w:pPr>
-        <w:rPr>
-          <w:b/>
-          <w:bCs/>
-        </w:rPr>
-      </w:pPr>
-      <w:r>
-        <w:rPr>
-          <w:b/>
-          <w:bCs/>
-        </w:rPr>
-        <w:t>4.2 Hardware Interfaces</w:t>
-      </w:r>
-    </w:p>
-    <w:p>
-      <w:r>
-        <w:rPr>
-          <w:highlight w:val="red"/>
-        </w:rPr>
-        <w:t>This system does not interact with any specialized external hardware components such as sensors, POS devices, or peripheral input/output devices.</w:t>
-      </w:r>
-    </w:p>
-    <w:p>
-      <w:r>
-        <w:rPr>
-          <w:highlight w:val="green"/>
-        </w:rPr>
-        <w:t xml:space="preserve">The application is a front-end-only solution, accessible via standard web browsers on </w:t>
-      </w:r>
-      <w:r>
-        <w:rPr>
-          <w:b/>
-          <w:bCs/>
-          <w:highlight w:val="green"/>
-        </w:rPr>
-        <w:t>desktop computers, laptops, tablets, and smartphones</w:t>
-      </w:r>
-      <w:r>
-        <w:rPr>
-          <w:highlight w:val="green"/>
-        </w:rPr>
-        <w:t>. No minimum hardware specifications are required beyond support for modern HTML5/CSS3 and JavaScript standards.</w:t>
-      </w:r>
-    </w:p>
-    <w:p>
-      <w:r>
-        <w:rPr>
-          <w:highlight w:val="red"/>
-        </w:rPr>
-        <w:t xml:space="preserve">The system is hosted on </w:t>
-      </w:r>
-      <w:r>
-        <w:rPr>
-          <w:b/>
-          <w:bCs/>
-          <w:highlight w:val="red"/>
-        </w:rPr>
-        <w:t>GitHub Pages</w:t>
-      </w:r>
-      <w:r>
-        <w:rPr>
-          <w:highlight w:val="red"/>
-        </w:rPr>
-        <w:t>, utilizing static file hosting. There is no backend or database server in the current version.</w:t>
-      </w:r>
-    </w:p>
-    <w:p/>
-    <w:p/>
     <w:sectPr>
       <w:pgSz w:w="11906" w:h="16838"/>
       <w:pgMar w:top="1440" w:right="1800" w:bottom="1440" w:left="1800" w:header="708" w:footer="708" w:gutter="0"/>
@@ -1001,6 +916,7 @@
   <w:style w:type="character" w:default="1" w:styleId="DefaultParagraphFont">
     <w:name w:val="Default Paragraph Font"/>
     <w:uiPriority w:val="1"/>
+    <w:semiHidden/>
     <w:unhideWhenUsed/>
   </w:style>
   <w:style w:type="table" w:default="1" w:styleId="TableNormal">

</xml_diff>